<commit_message>
11. Custom şifre doğrulama mekanizması(Custom password validator)
11. Custom şifre doğrulama mekanizması(Custom password validator)
</commit_message>
<xml_diff>
--- a/MyNotes.docx
+++ b/MyNotes.docx
@@ -1345,6 +1345,9 @@
     <w:p>
       <w:pPr>
         <w:pStyle w:val="Heading3"/>
+        <w:rPr>
+          <w:shd w:val="clear" w:color="auto" w:fill="FFFFFF"/>
+        </w:rPr>
       </w:pPr>
       <w:r>
         <w:rPr>
@@ -1457,6 +1460,481 @@
         </w:drawing>
       </w:r>
     </w:p>
+    <w:p>
+      <w:pPr>
+        <w:pStyle w:val="Heading3"/>
+        <w:rPr>
+          <w:shd w:val="clear" w:color="auto" w:fill="FFFFFF"/>
+        </w:rPr>
+      </w:pPr>
+      <w:r>
+        <w:rPr>
+          <w:shd w:val="clear" w:color="auto" w:fill="FFFFFF"/>
+        </w:rPr>
+        <w:lastRenderedPageBreak/>
+        <w:t xml:space="preserve">9. </w:t>
+      </w:r>
+      <w:proofErr w:type="spellStart"/>
+      <w:r>
+        <w:rPr>
+          <w:shd w:val="clear" w:color="auto" w:fill="FFFFFF"/>
+        </w:rPr>
+        <w:t>Üye</w:t>
+      </w:r>
+      <w:proofErr w:type="spellEnd"/>
+      <w:r>
+        <w:rPr>
+          <w:shd w:val="clear" w:color="auto" w:fill="FFFFFF"/>
+        </w:rPr>
+        <w:t xml:space="preserve"> </w:t>
+      </w:r>
+      <w:proofErr w:type="spellStart"/>
+      <w:proofErr w:type="gramStart"/>
+      <w:r>
+        <w:rPr>
+          <w:shd w:val="clear" w:color="auto" w:fill="FFFFFF"/>
+        </w:rPr>
+        <w:t>ol</w:t>
+      </w:r>
+      <w:proofErr w:type="spellEnd"/>
+      <w:r>
+        <w:rPr>
+          <w:shd w:val="clear" w:color="auto" w:fill="FFFFFF"/>
+        </w:rPr>
+        <w:t>(</w:t>
+      </w:r>
+      <w:proofErr w:type="spellStart"/>
+      <w:proofErr w:type="gramEnd"/>
+      <w:r>
+        <w:rPr>
+          <w:shd w:val="clear" w:color="auto" w:fill="FFFFFF"/>
+        </w:rPr>
+        <w:t>SignUp</w:t>
+      </w:r>
+      <w:proofErr w:type="spellEnd"/>
+      <w:r>
+        <w:rPr>
+          <w:shd w:val="clear" w:color="auto" w:fill="FFFFFF"/>
+        </w:rPr>
+        <w:t xml:space="preserve">) </w:t>
+      </w:r>
+      <w:proofErr w:type="spellStart"/>
+      <w:r>
+        <w:rPr>
+          <w:shd w:val="clear" w:color="auto" w:fill="FFFFFF"/>
+        </w:rPr>
+        <w:t>sayfasının</w:t>
+      </w:r>
+      <w:proofErr w:type="spellEnd"/>
+      <w:r>
+        <w:rPr>
+          <w:shd w:val="clear" w:color="auto" w:fill="FFFFFF"/>
+        </w:rPr>
+        <w:t xml:space="preserve"> </w:t>
+      </w:r>
+      <w:proofErr w:type="spellStart"/>
+      <w:r>
+        <w:rPr>
+          <w:shd w:val="clear" w:color="auto" w:fill="FFFFFF"/>
+        </w:rPr>
+        <w:t>tasarlanması</w:t>
+      </w:r>
+      <w:proofErr w:type="spellEnd"/>
+      <w:r>
+        <w:rPr>
+          <w:shd w:val="clear" w:color="auto" w:fill="FFFFFF"/>
+        </w:rPr>
+        <w:t>/</w:t>
+      </w:r>
+      <w:proofErr w:type="spellStart"/>
+      <w:r>
+        <w:rPr>
+          <w:shd w:val="clear" w:color="auto" w:fill="FFFFFF"/>
+        </w:rPr>
+        <w:t>kodlanması</w:t>
+      </w:r>
+      <w:proofErr w:type="spellEnd"/>
+      <w:r>
+        <w:rPr>
+          <w:noProof/>
+        </w:rPr>
+        <w:drawing>
+          <wp:inline distT="0" distB="0" distL="0" distR="0" wp14:anchorId="307F9C35" wp14:editId="2A9866AF">
+            <wp:extent cx="5743575" cy="3981450"/>
+            <wp:effectExtent l="0" t="0" r="9525" b="0"/>
+            <wp:docPr id="8" name="Picture 8"/>
+            <wp:cNvGraphicFramePr>
+              <a:graphicFrameLocks xmlns:a="http://schemas.openxmlformats.org/drawingml/2006/main" noChangeAspect="1"/>
+            </wp:cNvGraphicFramePr>
+            <a:graphic xmlns:a="http://schemas.openxmlformats.org/drawingml/2006/main">
+              <a:graphicData uri="http://schemas.openxmlformats.org/drawingml/2006/picture">
+                <pic:pic xmlns:pic="http://schemas.openxmlformats.org/drawingml/2006/picture">
+                  <pic:nvPicPr>
+                    <pic:cNvPr id="1" name=""/>
+                    <pic:cNvPicPr/>
+                  </pic:nvPicPr>
+                  <pic:blipFill>
+                    <a:blip r:embed="rId13"/>
+                    <a:stretch>
+                      <a:fillRect/>
+                    </a:stretch>
+                  </pic:blipFill>
+                  <pic:spPr>
+                    <a:xfrm>
+                      <a:off x="0" y="0"/>
+                      <a:ext cx="5743575" cy="3981450"/>
+                    </a:xfrm>
+                    <a:prstGeom prst="rect">
+                      <a:avLst/>
+                    </a:prstGeom>
+                  </pic:spPr>
+                </pic:pic>
+              </a:graphicData>
+            </a:graphic>
+          </wp:inline>
+        </w:drawing>
+      </w:r>
+    </w:p>
+    <w:p>
+      <w:pPr>
+        <w:pStyle w:val="Heading3"/>
+      </w:pPr>
+      <w:r>
+        <w:rPr>
+          <w:shd w:val="clear" w:color="auto" w:fill="FFFFFF"/>
+        </w:rPr>
+        <w:lastRenderedPageBreak/>
+        <w:t xml:space="preserve">10. </w:t>
+      </w:r>
+      <w:proofErr w:type="spellStart"/>
+      <w:r>
+        <w:rPr>
+          <w:shd w:val="clear" w:color="auto" w:fill="FFFFFF"/>
+        </w:rPr>
+        <w:t>Şifre</w:t>
+      </w:r>
+      <w:proofErr w:type="spellEnd"/>
+      <w:r>
+        <w:rPr>
+          <w:shd w:val="clear" w:color="auto" w:fill="FFFFFF"/>
+        </w:rPr>
+        <w:t xml:space="preserve"> </w:t>
+      </w:r>
+      <w:proofErr w:type="spellStart"/>
+      <w:r>
+        <w:rPr>
+          <w:shd w:val="clear" w:color="auto" w:fill="FFFFFF"/>
+        </w:rPr>
+        <w:t>doğrulama</w:t>
+      </w:r>
+      <w:proofErr w:type="spellEnd"/>
+      <w:r>
+        <w:rPr>
+          <w:shd w:val="clear" w:color="auto" w:fill="FFFFFF"/>
+        </w:rPr>
+        <w:t xml:space="preserve"> </w:t>
+      </w:r>
+      <w:proofErr w:type="spellStart"/>
+      <w:proofErr w:type="gramStart"/>
+      <w:r>
+        <w:rPr>
+          <w:shd w:val="clear" w:color="auto" w:fill="FFFFFF"/>
+        </w:rPr>
+        <w:t>ayarları</w:t>
+      </w:r>
+      <w:proofErr w:type="spellEnd"/>
+      <w:r>
+        <w:rPr>
+          <w:shd w:val="clear" w:color="auto" w:fill="FFFFFF"/>
+        </w:rPr>
+        <w:t>(</w:t>
+      </w:r>
+      <w:proofErr w:type="gramEnd"/>
+      <w:r>
+        <w:rPr>
+          <w:shd w:val="clear" w:color="auto" w:fill="FFFFFF"/>
+        </w:rPr>
+        <w:t>Password validation)</w:t>
+      </w:r>
+      <w:r>
+        <w:rPr>
+          <w:noProof/>
+        </w:rPr>
+        <w:drawing>
+          <wp:inline distT="0" distB="0" distL="0" distR="0" wp14:anchorId="20779AD0" wp14:editId="277AD7C9">
+            <wp:extent cx="5619750" cy="4314825"/>
+            <wp:effectExtent l="0" t="0" r="0" b="9525"/>
+            <wp:docPr id="9" name="Picture 9"/>
+            <wp:cNvGraphicFramePr>
+              <a:graphicFrameLocks xmlns:a="http://schemas.openxmlformats.org/drawingml/2006/main" noChangeAspect="1"/>
+            </wp:cNvGraphicFramePr>
+            <a:graphic xmlns:a="http://schemas.openxmlformats.org/drawingml/2006/main">
+              <a:graphicData uri="http://schemas.openxmlformats.org/drawingml/2006/picture">
+                <pic:pic xmlns:pic="http://schemas.openxmlformats.org/drawingml/2006/picture">
+                  <pic:nvPicPr>
+                    <pic:cNvPr id="1" name=""/>
+                    <pic:cNvPicPr/>
+                  </pic:nvPicPr>
+                  <pic:blipFill>
+                    <a:blip r:embed="rId14"/>
+                    <a:stretch>
+                      <a:fillRect/>
+                    </a:stretch>
+                  </pic:blipFill>
+                  <pic:spPr>
+                    <a:xfrm>
+                      <a:off x="0" y="0"/>
+                      <a:ext cx="5619750" cy="4314825"/>
+                    </a:xfrm>
+                    <a:prstGeom prst="rect">
+                      <a:avLst/>
+                    </a:prstGeom>
+                  </pic:spPr>
+                </pic:pic>
+              </a:graphicData>
+            </a:graphic>
+          </wp:inline>
+        </w:drawing>
+      </w:r>
+    </w:p>
+    <w:p>
+      <w:pPr>
+        <w:pStyle w:val="Heading3"/>
+        <w:rPr>
+          <w:shd w:val="clear" w:color="auto" w:fill="FFFFFF"/>
+        </w:rPr>
+      </w:pPr>
+      <w:r>
+        <w:rPr>
+          <w:shd w:val="clear" w:color="auto" w:fill="FFFFFF"/>
+        </w:rPr>
+        <w:t xml:space="preserve">11. Custom </w:t>
+      </w:r>
+      <w:proofErr w:type="spellStart"/>
+      <w:r>
+        <w:rPr>
+          <w:shd w:val="clear" w:color="auto" w:fill="FFFFFF"/>
+        </w:rPr>
+        <w:t>şifre</w:t>
+      </w:r>
+      <w:proofErr w:type="spellEnd"/>
+      <w:r>
+        <w:rPr>
+          <w:shd w:val="clear" w:color="auto" w:fill="FFFFFF"/>
+        </w:rPr>
+        <w:t xml:space="preserve"> </w:t>
+      </w:r>
+      <w:proofErr w:type="spellStart"/>
+      <w:r>
+        <w:rPr>
+          <w:shd w:val="clear" w:color="auto" w:fill="FFFFFF"/>
+        </w:rPr>
+        <w:t>doğrulama</w:t>
+      </w:r>
+      <w:proofErr w:type="spellEnd"/>
+      <w:r>
+        <w:rPr>
+          <w:shd w:val="clear" w:color="auto" w:fill="FFFFFF"/>
+        </w:rPr>
+        <w:t xml:space="preserve"> </w:t>
+      </w:r>
+      <w:proofErr w:type="spellStart"/>
+      <w:proofErr w:type="gramStart"/>
+      <w:r>
+        <w:rPr>
+          <w:shd w:val="clear" w:color="auto" w:fill="FFFFFF"/>
+        </w:rPr>
+        <w:t>mekanizması</w:t>
+      </w:r>
+      <w:proofErr w:type="spellEnd"/>
+      <w:r>
+        <w:rPr>
+          <w:shd w:val="clear" w:color="auto" w:fill="FFFFFF"/>
+        </w:rPr>
+        <w:t>(</w:t>
+      </w:r>
+      <w:proofErr w:type="gramEnd"/>
+      <w:r>
+        <w:rPr>
+          <w:shd w:val="clear" w:color="auto" w:fill="FFFFFF"/>
+        </w:rPr>
+        <w:t>Custom password validator)</w:t>
+      </w:r>
+    </w:p>
+    <w:p>
+      <w:r>
+        <w:rPr>
+          <w:noProof/>
+        </w:rPr>
+        <w:drawing>
+          <wp:inline distT="0" distB="0" distL="0" distR="0" wp14:anchorId="16BEC0D4" wp14:editId="69C6596F">
+            <wp:extent cx="5972810" cy="2850515"/>
+            <wp:effectExtent l="0" t="0" r="8890" b="6985"/>
+            <wp:docPr id="10" name="Picture 10"/>
+            <wp:cNvGraphicFramePr>
+              <a:graphicFrameLocks xmlns:a="http://schemas.openxmlformats.org/drawingml/2006/main" noChangeAspect="1"/>
+            </wp:cNvGraphicFramePr>
+            <a:graphic xmlns:a="http://schemas.openxmlformats.org/drawingml/2006/main">
+              <a:graphicData uri="http://schemas.openxmlformats.org/drawingml/2006/picture">
+                <pic:pic xmlns:pic="http://schemas.openxmlformats.org/drawingml/2006/picture">
+                  <pic:nvPicPr>
+                    <pic:cNvPr id="1" name=""/>
+                    <pic:cNvPicPr/>
+                  </pic:nvPicPr>
+                  <pic:blipFill>
+                    <a:blip r:embed="rId15"/>
+                    <a:stretch>
+                      <a:fillRect/>
+                    </a:stretch>
+                  </pic:blipFill>
+                  <pic:spPr>
+                    <a:xfrm>
+                      <a:off x="0" y="0"/>
+                      <a:ext cx="5972810" cy="2850515"/>
+                    </a:xfrm>
+                    <a:prstGeom prst="rect">
+                      <a:avLst/>
+                    </a:prstGeom>
+                  </pic:spPr>
+                </pic:pic>
+              </a:graphicData>
+            </a:graphic>
+          </wp:inline>
+        </w:drawing>
+      </w:r>
+    </w:p>
+    <w:p>
+      <w:pPr>
+        <w:pStyle w:val="Heading3"/>
+        <w:rPr>
+          <w:shd w:val="clear" w:color="auto" w:fill="FFFFFF"/>
+        </w:rPr>
+      </w:pPr>
+      <w:r>
+        <w:rPr>
+          <w:shd w:val="clear" w:color="auto" w:fill="FFFFFF"/>
+        </w:rPr>
+        <w:t xml:space="preserve">12. </w:t>
+      </w:r>
+      <w:proofErr w:type="spellStart"/>
+      <w:r>
+        <w:rPr>
+          <w:shd w:val="clear" w:color="auto" w:fill="FFFFFF"/>
+        </w:rPr>
+        <w:t>Kullanıcı</w:t>
+      </w:r>
+      <w:proofErr w:type="spellEnd"/>
+      <w:r>
+        <w:rPr>
+          <w:shd w:val="clear" w:color="auto" w:fill="FFFFFF"/>
+        </w:rPr>
+        <w:t xml:space="preserve"> </w:t>
+      </w:r>
+      <w:proofErr w:type="spellStart"/>
+      <w:r>
+        <w:rPr>
+          <w:shd w:val="clear" w:color="auto" w:fill="FFFFFF"/>
+        </w:rPr>
+        <w:t>doğrulama</w:t>
+      </w:r>
+      <w:proofErr w:type="spellEnd"/>
+      <w:r>
+        <w:rPr>
+          <w:shd w:val="clear" w:color="auto" w:fill="FFFFFF"/>
+        </w:rPr>
+        <w:t xml:space="preserve"> </w:t>
+      </w:r>
+      <w:proofErr w:type="spellStart"/>
+      <w:proofErr w:type="gramStart"/>
+      <w:r>
+        <w:rPr>
+          <w:shd w:val="clear" w:color="auto" w:fill="FFFFFF"/>
+        </w:rPr>
+        <w:t>ayarları</w:t>
+      </w:r>
+      <w:proofErr w:type="spellEnd"/>
+      <w:r>
+        <w:rPr>
+          <w:shd w:val="clear" w:color="auto" w:fill="FFFFFF"/>
+        </w:rPr>
+        <w:t>(</w:t>
+      </w:r>
+      <w:proofErr w:type="gramEnd"/>
+      <w:r>
+        <w:rPr>
+          <w:shd w:val="clear" w:color="auto" w:fill="FFFFFF"/>
+        </w:rPr>
+        <w:t>User validation)</w:t>
+      </w:r>
+    </w:p>
+    <w:p/>
+    <w:p>
+      <w:pPr>
+        <w:pStyle w:val="Heading3"/>
+        <w:rPr>
+          <w:shd w:val="clear" w:color="auto" w:fill="FFFFFF"/>
+        </w:rPr>
+      </w:pPr>
+      <w:r>
+        <w:rPr>
+          <w:shd w:val="clear" w:color="auto" w:fill="FFFFFF"/>
+        </w:rPr>
+        <w:lastRenderedPageBreak/>
+        <w:t xml:space="preserve">13. Custom </w:t>
+      </w:r>
+      <w:proofErr w:type="spellStart"/>
+      <w:r>
+        <w:rPr>
+          <w:shd w:val="clear" w:color="auto" w:fill="FFFFFF"/>
+        </w:rPr>
+        <w:t>kullanıcı</w:t>
+      </w:r>
+      <w:proofErr w:type="spellEnd"/>
+      <w:r>
+        <w:rPr>
+          <w:shd w:val="clear" w:color="auto" w:fill="FFFFFF"/>
+        </w:rPr>
+        <w:t xml:space="preserve"> </w:t>
+      </w:r>
+      <w:proofErr w:type="spellStart"/>
+      <w:r>
+        <w:rPr>
+          <w:shd w:val="clear" w:color="auto" w:fill="FFFFFF"/>
+        </w:rPr>
+        <w:t>doğrulama</w:t>
+      </w:r>
+      <w:proofErr w:type="spellEnd"/>
+      <w:r>
+        <w:rPr>
+          <w:shd w:val="clear" w:color="auto" w:fill="FFFFFF"/>
+        </w:rPr>
+        <w:t xml:space="preserve"> </w:t>
+      </w:r>
+      <w:proofErr w:type="spellStart"/>
+      <w:proofErr w:type="gramStart"/>
+      <w:r>
+        <w:rPr>
+          <w:shd w:val="clear" w:color="auto" w:fill="FFFFFF"/>
+        </w:rPr>
+        <w:t>mekanizması</w:t>
+      </w:r>
+      <w:proofErr w:type="spellEnd"/>
+      <w:r>
+        <w:rPr>
+          <w:shd w:val="clear" w:color="auto" w:fill="FFFFFF"/>
+        </w:rPr>
+        <w:t>(</w:t>
+      </w:r>
+      <w:proofErr w:type="gramEnd"/>
+      <w:r>
+        <w:rPr>
+          <w:shd w:val="clear" w:color="auto" w:fill="FFFFFF"/>
+        </w:rPr>
+        <w:t>Custom User validation)</w:t>
+      </w:r>
+    </w:p>
+    <w:p/>
+    <w:p/>
     <w:p/>
     <w:p/>
     <w:p/>

</xml_diff>

<commit_message>
14. Doğrulama mesajlarının türkçeleştirilmesi
14. Doğrulama mesajlarının türkçeleştirilmesi
</commit_message>
<xml_diff>
--- a/MyNotes.docx
+++ b/MyNotes.docx
@@ -1814,6 +1814,7 @@
         <w:rPr>
           <w:shd w:val="clear" w:color="auto" w:fill="FFFFFF"/>
         </w:rPr>
+        <w:lastRenderedPageBreak/>
         <w:t xml:space="preserve">12. </w:t>
       </w:r>
       <w:proofErr w:type="spellStart"/>
@@ -1867,7 +1868,48 @@
         <w:t>User validation)</w:t>
       </w:r>
     </w:p>
-    <w:p/>
+    <w:p>
+      <w:r>
+        <w:rPr>
+          <w:noProof/>
+        </w:rPr>
+        <w:drawing>
+          <wp:inline distT="0" distB="0" distL="0" distR="0" wp14:anchorId="537E43D8" wp14:editId="2DFD85F1">
+            <wp:extent cx="5486400" cy="3476625"/>
+            <wp:effectExtent l="0" t="0" r="0" b="9525"/>
+            <wp:docPr id="11" name="Picture 11"/>
+            <wp:cNvGraphicFramePr>
+              <a:graphicFrameLocks xmlns:a="http://schemas.openxmlformats.org/drawingml/2006/main" noChangeAspect="1"/>
+            </wp:cNvGraphicFramePr>
+            <a:graphic xmlns:a="http://schemas.openxmlformats.org/drawingml/2006/main">
+              <a:graphicData uri="http://schemas.openxmlformats.org/drawingml/2006/picture">
+                <pic:pic xmlns:pic="http://schemas.openxmlformats.org/drawingml/2006/picture">
+                  <pic:nvPicPr>
+                    <pic:cNvPr id="1" name=""/>
+                    <pic:cNvPicPr/>
+                  </pic:nvPicPr>
+                  <pic:blipFill>
+                    <a:blip r:embed="rId16"/>
+                    <a:stretch>
+                      <a:fillRect/>
+                    </a:stretch>
+                  </pic:blipFill>
+                  <pic:spPr>
+                    <a:xfrm>
+                      <a:off x="0" y="0"/>
+                      <a:ext cx="5486400" cy="3476625"/>
+                    </a:xfrm>
+                    <a:prstGeom prst="rect">
+                      <a:avLst/>
+                    </a:prstGeom>
+                  </pic:spPr>
+                </pic:pic>
+              </a:graphicData>
+            </a:graphic>
+          </wp:inline>
+        </w:drawing>
+      </w:r>
+    </w:p>
     <w:p>
       <w:pPr>
         <w:pStyle w:val="Heading3"/>
@@ -1879,15 +1921,227 @@
         <w:rPr>
           <w:shd w:val="clear" w:color="auto" w:fill="FFFFFF"/>
         </w:rPr>
+        <w:t xml:space="preserve">13. Custom </w:t>
+      </w:r>
+      <w:proofErr w:type="spellStart"/>
+      <w:r>
+        <w:rPr>
+          <w:shd w:val="clear" w:color="auto" w:fill="FFFFFF"/>
+        </w:rPr>
+        <w:t>kullanıcı</w:t>
+      </w:r>
+      <w:proofErr w:type="spellEnd"/>
+      <w:r>
+        <w:rPr>
+          <w:shd w:val="clear" w:color="auto" w:fill="FFFFFF"/>
+        </w:rPr>
+        <w:t xml:space="preserve"> </w:t>
+      </w:r>
+      <w:proofErr w:type="spellStart"/>
+      <w:r>
+        <w:rPr>
+          <w:shd w:val="clear" w:color="auto" w:fill="FFFFFF"/>
+        </w:rPr>
+        <w:t>doğrulama</w:t>
+      </w:r>
+      <w:proofErr w:type="spellEnd"/>
+      <w:r>
+        <w:rPr>
+          <w:shd w:val="clear" w:color="auto" w:fill="FFFFFF"/>
+        </w:rPr>
+        <w:t xml:space="preserve"> </w:t>
+      </w:r>
+      <w:proofErr w:type="spellStart"/>
+      <w:proofErr w:type="gramStart"/>
+      <w:r>
+        <w:rPr>
+          <w:shd w:val="clear" w:color="auto" w:fill="FFFFFF"/>
+        </w:rPr>
+        <w:t>mekanizması</w:t>
+      </w:r>
+      <w:proofErr w:type="spellEnd"/>
+      <w:r>
+        <w:rPr>
+          <w:shd w:val="clear" w:color="auto" w:fill="FFFFFF"/>
+        </w:rPr>
+        <w:t>(</w:t>
+      </w:r>
+      <w:proofErr w:type="gramEnd"/>
+      <w:r>
+        <w:rPr>
+          <w:shd w:val="clear" w:color="auto" w:fill="FFFFFF"/>
+        </w:rPr>
+        <w:t>Custom User validation)</w:t>
+      </w:r>
+    </w:p>
+    <w:p>
+      <w:r>
+        <w:rPr>
+          <w:noProof/>
+        </w:rPr>
+        <w:drawing>
+          <wp:inline distT="0" distB="0" distL="0" distR="0" wp14:anchorId="1B6B3DEC" wp14:editId="5125542A">
+            <wp:extent cx="5972810" cy="2948305"/>
+            <wp:effectExtent l="0" t="0" r="8890" b="4445"/>
+            <wp:docPr id="12" name="Picture 12"/>
+            <wp:cNvGraphicFramePr>
+              <a:graphicFrameLocks xmlns:a="http://schemas.openxmlformats.org/drawingml/2006/main" noChangeAspect="1"/>
+            </wp:cNvGraphicFramePr>
+            <a:graphic xmlns:a="http://schemas.openxmlformats.org/drawingml/2006/main">
+              <a:graphicData uri="http://schemas.openxmlformats.org/drawingml/2006/picture">
+                <pic:pic xmlns:pic="http://schemas.openxmlformats.org/drawingml/2006/picture">
+                  <pic:nvPicPr>
+                    <pic:cNvPr id="1" name=""/>
+                    <pic:cNvPicPr/>
+                  </pic:nvPicPr>
+                  <pic:blipFill>
+                    <a:blip r:embed="rId17"/>
+                    <a:stretch>
+                      <a:fillRect/>
+                    </a:stretch>
+                  </pic:blipFill>
+                  <pic:spPr>
+                    <a:xfrm>
+                      <a:off x="0" y="0"/>
+                      <a:ext cx="5972810" cy="2948305"/>
+                    </a:xfrm>
+                    <a:prstGeom prst="rect">
+                      <a:avLst/>
+                    </a:prstGeom>
+                  </pic:spPr>
+                </pic:pic>
+              </a:graphicData>
+            </a:graphic>
+          </wp:inline>
+        </w:drawing>
+      </w:r>
+    </w:p>
+    <w:p>
+      <w:pPr>
+        <w:pStyle w:val="Heading3"/>
+        <w:rPr>
+          <w:shd w:val="clear" w:color="auto" w:fill="FFFFFF"/>
+        </w:rPr>
+      </w:pPr>
+      <w:r>
+        <w:rPr>
+          <w:shd w:val="clear" w:color="auto" w:fill="FFFFFF"/>
+        </w:rPr>
         <w:lastRenderedPageBreak/>
-        <w:t xml:space="preserve">13. Custom </w:t>
-      </w:r>
-      <w:proofErr w:type="spellStart"/>
-      <w:r>
-        <w:rPr>
-          <w:shd w:val="clear" w:color="auto" w:fill="FFFFFF"/>
-        </w:rPr>
-        <w:t>kullanıcı</w:t>
+        <w:t xml:space="preserve">14. </w:t>
+      </w:r>
+      <w:proofErr w:type="spellStart"/>
+      <w:r>
+        <w:rPr>
+          <w:shd w:val="clear" w:color="auto" w:fill="FFFFFF"/>
+        </w:rPr>
+        <w:t>Doğrulama</w:t>
+      </w:r>
+      <w:proofErr w:type="spellEnd"/>
+      <w:r>
+        <w:rPr>
+          <w:shd w:val="clear" w:color="auto" w:fill="FFFFFF"/>
+        </w:rPr>
+        <w:t xml:space="preserve"> </w:t>
+      </w:r>
+      <w:proofErr w:type="spellStart"/>
+      <w:r>
+        <w:rPr>
+          <w:shd w:val="clear" w:color="auto" w:fill="FFFFFF"/>
+        </w:rPr>
+        <w:t>mesajlarının</w:t>
+      </w:r>
+      <w:proofErr w:type="spellEnd"/>
+      <w:r>
+        <w:rPr>
+          <w:shd w:val="clear" w:color="auto" w:fill="FFFFFF"/>
+        </w:rPr>
+        <w:t xml:space="preserve"> </w:t>
+      </w:r>
+      <w:proofErr w:type="spellStart"/>
+      <w:r>
+        <w:rPr>
+          <w:shd w:val="clear" w:color="auto" w:fill="FFFFFF"/>
+        </w:rPr>
+        <w:t>türkçeleştirilmesi</w:t>
+      </w:r>
+      <w:proofErr w:type="spellEnd"/>
+    </w:p>
+    <w:p>
+      <w:r>
+        <w:rPr>
+          <w:noProof/>
+        </w:rPr>
+        <w:drawing>
+          <wp:inline distT="0" distB="0" distL="0" distR="0" wp14:anchorId="6438EC56" wp14:editId="76CF9C25">
+            <wp:extent cx="5457825" cy="3190875"/>
+            <wp:effectExtent l="0" t="0" r="9525" b="9525"/>
+            <wp:docPr id="13" name="Picture 13"/>
+            <wp:cNvGraphicFramePr>
+              <a:graphicFrameLocks xmlns:a="http://schemas.openxmlformats.org/drawingml/2006/main" noChangeAspect="1"/>
+            </wp:cNvGraphicFramePr>
+            <a:graphic xmlns:a="http://schemas.openxmlformats.org/drawingml/2006/main">
+              <a:graphicData uri="http://schemas.openxmlformats.org/drawingml/2006/picture">
+                <pic:pic xmlns:pic="http://schemas.openxmlformats.org/drawingml/2006/picture">
+                  <pic:nvPicPr>
+                    <pic:cNvPr id="1" name=""/>
+                    <pic:cNvPicPr/>
+                  </pic:nvPicPr>
+                  <pic:blipFill>
+                    <a:blip r:embed="rId18"/>
+                    <a:stretch>
+                      <a:fillRect/>
+                    </a:stretch>
+                  </pic:blipFill>
+                  <pic:spPr>
+                    <a:xfrm>
+                      <a:off x="0" y="0"/>
+                      <a:ext cx="5457825" cy="3190875"/>
+                    </a:xfrm>
+                    <a:prstGeom prst="rect">
+                      <a:avLst/>
+                    </a:prstGeom>
+                  </pic:spPr>
+                </pic:pic>
+              </a:graphicData>
+            </a:graphic>
+          </wp:inline>
+        </w:drawing>
+      </w:r>
+    </w:p>
+    <w:p>
+      <w:pPr>
+        <w:pStyle w:val="Heading3"/>
+        <w:rPr>
+          <w:shd w:val="clear" w:color="auto" w:fill="FFFFFF"/>
+        </w:rPr>
+      </w:pPr>
+      <w:r>
+        <w:rPr>
+          <w:shd w:val="clear" w:color="auto" w:fill="FFFFFF"/>
+        </w:rPr>
+        <w:t xml:space="preserve">15. Cookie </w:t>
+      </w:r>
+      <w:proofErr w:type="spellStart"/>
+      <w:r>
+        <w:rPr>
+          <w:shd w:val="clear" w:color="auto" w:fill="FFFFFF"/>
+        </w:rPr>
+        <w:t>bazlı</w:t>
+      </w:r>
+      <w:proofErr w:type="spellEnd"/>
+      <w:r>
+        <w:rPr>
+          <w:shd w:val="clear" w:color="auto" w:fill="FFFFFF"/>
+        </w:rPr>
+        <w:t xml:space="preserve"> </w:t>
+      </w:r>
+      <w:proofErr w:type="spellStart"/>
+      <w:r>
+        <w:rPr>
+          <w:shd w:val="clear" w:color="auto" w:fill="FFFFFF"/>
+        </w:rPr>
+        <w:t>kimlik</w:t>
       </w:r>
       <w:proofErr w:type="spellEnd"/>
       <w:r>
@@ -1911,12 +2165,104 @@
         <w:t xml:space="preserve"> </w:t>
       </w:r>
       <w:proofErr w:type="spellStart"/>
+      <w:r>
+        <w:rPr>
+          <w:shd w:val="clear" w:color="auto" w:fill="FFFFFF"/>
+        </w:rPr>
+        <w:t>ayarlarının</w:t>
+      </w:r>
+      <w:proofErr w:type="spellEnd"/>
+      <w:r>
+        <w:rPr>
+          <w:shd w:val="clear" w:color="auto" w:fill="FFFFFF"/>
+        </w:rPr>
+        <w:t xml:space="preserve"> </w:t>
+      </w:r>
+      <w:proofErr w:type="spellStart"/>
+      <w:r>
+        <w:rPr>
+          <w:shd w:val="clear" w:color="auto" w:fill="FFFFFF"/>
+        </w:rPr>
+        <w:t>yapılandırılması</w:t>
+      </w:r>
+      <w:proofErr w:type="spellEnd"/>
+    </w:p>
+    <w:p>
+      <w:r>
+        <w:rPr>
+          <w:noProof/>
+        </w:rPr>
+        <w:drawing>
+          <wp:inline distT="0" distB="0" distL="0" distR="0" wp14:anchorId="77159ED3" wp14:editId="137B0409">
+            <wp:extent cx="5219700" cy="2190750"/>
+            <wp:effectExtent l="0" t="0" r="0" b="0"/>
+            <wp:docPr id="14" name="Picture 14"/>
+            <wp:cNvGraphicFramePr>
+              <a:graphicFrameLocks xmlns:a="http://schemas.openxmlformats.org/drawingml/2006/main" noChangeAspect="1"/>
+            </wp:cNvGraphicFramePr>
+            <a:graphic xmlns:a="http://schemas.openxmlformats.org/drawingml/2006/main">
+              <a:graphicData uri="http://schemas.openxmlformats.org/drawingml/2006/picture">
+                <pic:pic xmlns:pic="http://schemas.openxmlformats.org/drawingml/2006/picture">
+                  <pic:nvPicPr>
+                    <pic:cNvPr id="1" name=""/>
+                    <pic:cNvPicPr/>
+                  </pic:nvPicPr>
+                  <pic:blipFill>
+                    <a:blip r:embed="rId19"/>
+                    <a:stretch>
+                      <a:fillRect/>
+                    </a:stretch>
+                  </pic:blipFill>
+                  <pic:spPr>
+                    <a:xfrm>
+                      <a:off x="0" y="0"/>
+                      <a:ext cx="5219700" cy="2190750"/>
+                    </a:xfrm>
+                    <a:prstGeom prst="rect">
+                      <a:avLst/>
+                    </a:prstGeom>
+                  </pic:spPr>
+                </pic:pic>
+              </a:graphicData>
+            </a:graphic>
+          </wp:inline>
+        </w:drawing>
+      </w:r>
+    </w:p>
+    <w:p>
+      <w:pPr>
+        <w:pStyle w:val="Heading3"/>
+        <w:rPr>
+          <w:shd w:val="clear" w:color="auto" w:fill="FFFFFF"/>
+        </w:rPr>
+      </w:pPr>
+      <w:r>
+        <w:rPr>
+          <w:shd w:val="clear" w:color="auto" w:fill="FFFFFF"/>
+        </w:rPr>
+        <w:t xml:space="preserve">16. </w:t>
+      </w:r>
+      <w:proofErr w:type="spellStart"/>
+      <w:r>
+        <w:rPr>
+          <w:shd w:val="clear" w:color="auto" w:fill="FFFFFF"/>
+        </w:rPr>
+        <w:t>Üye</w:t>
+      </w:r>
+      <w:proofErr w:type="spellEnd"/>
+      <w:r>
+        <w:rPr>
+          <w:shd w:val="clear" w:color="auto" w:fill="FFFFFF"/>
+        </w:rPr>
+        <w:t xml:space="preserve"> </w:t>
+      </w:r>
+      <w:proofErr w:type="spellStart"/>
       <w:proofErr w:type="gramStart"/>
       <w:r>
         <w:rPr>
           <w:shd w:val="clear" w:color="auto" w:fill="FFFFFF"/>
         </w:rPr>
-        <w:t>mekanizması</w:t>
+        <w:t>giriş</w:t>
       </w:r>
       <w:proofErr w:type="spellEnd"/>
       <w:r>
@@ -1925,14 +2271,66 @@
         </w:rPr>
         <w:t>(</w:t>
       </w:r>
+      <w:proofErr w:type="spellStart"/>
       <w:proofErr w:type="gramEnd"/>
       <w:r>
         <w:rPr>
           <w:shd w:val="clear" w:color="auto" w:fill="FFFFFF"/>
         </w:rPr>
-        <w:t>Custom User validation)</w:t>
-      </w:r>
-    </w:p>
+        <w:t>LogIn</w:t>
+      </w:r>
+      <w:proofErr w:type="spellEnd"/>
+      <w:r>
+        <w:rPr>
+          <w:shd w:val="clear" w:color="auto" w:fill="FFFFFF"/>
+        </w:rPr>
+        <w:t xml:space="preserve">) </w:t>
+      </w:r>
+      <w:proofErr w:type="spellStart"/>
+      <w:r>
+        <w:rPr>
+          <w:shd w:val="clear" w:color="auto" w:fill="FFFFFF"/>
+        </w:rPr>
+        <w:t>sayfasının</w:t>
+      </w:r>
+      <w:proofErr w:type="spellEnd"/>
+      <w:r>
+        <w:rPr>
+          <w:shd w:val="clear" w:color="auto" w:fill="FFFFFF"/>
+        </w:rPr>
+        <w:t xml:space="preserve"> </w:t>
+      </w:r>
+      <w:proofErr w:type="spellStart"/>
+      <w:r>
+        <w:rPr>
+          <w:shd w:val="clear" w:color="auto" w:fill="FFFFFF"/>
+        </w:rPr>
+        <w:t>tasarlanması</w:t>
+      </w:r>
+      <w:proofErr w:type="spellEnd"/>
+      <w:r>
+        <w:rPr>
+          <w:shd w:val="clear" w:color="auto" w:fill="FFFFFF"/>
+        </w:rPr>
+        <w:t>(</w:t>
+      </w:r>
+      <w:proofErr w:type="spellStart"/>
+      <w:r>
+        <w:rPr>
+          <w:shd w:val="clear" w:color="auto" w:fill="FFFFFF"/>
+        </w:rPr>
+        <w:t>FrontEnd</w:t>
+      </w:r>
+      <w:proofErr w:type="spellEnd"/>
+      <w:r>
+        <w:rPr>
+          <w:shd w:val="clear" w:color="auto" w:fill="FFFFFF"/>
+        </w:rPr>
+        <w:t>)</w:t>
+      </w:r>
+    </w:p>
+    <w:p/>
+    <w:p/>
     <w:p/>
     <w:p/>
     <w:p/>

</xml_diff>

<commit_message>
17. Üye giriş(LogIn) sayfasının kodlanması(BackEnd)
17. Üye giriş(LogIn) sayfasının kodlanması(BackEnd)
</commit_message>
<xml_diff>
--- a/MyNotes.docx
+++ b/MyNotes.docx
@@ -2301,7 +2301,6 @@
         <w:t xml:space="preserve"> </w:t>
       </w:r>
       <w:proofErr w:type="spellStart"/>
-      <w:proofErr w:type="gramStart"/>
       <w:r>
         <w:rPr>
           <w:shd w:val="clear" w:color="auto" w:fill="FFFFFF"/>
@@ -2316,7 +2315,6 @@
         <w:t>(</w:t>
       </w:r>
       <w:proofErr w:type="spellStart"/>
-      <w:proofErr w:type="gramEnd"/>
       <w:r>
         <w:rPr>
           <w:shd w:val="clear" w:color="auto" w:fill="FFFFFF"/>
@@ -2403,6 +2401,147 @@
                     <a:xfrm>
                       <a:off x="0" y="0"/>
                       <a:ext cx="5972810" cy="3063240"/>
+                    </a:xfrm>
+                    <a:prstGeom prst="rect">
+                      <a:avLst/>
+                    </a:prstGeom>
+                  </pic:spPr>
+                </pic:pic>
+              </a:graphicData>
+            </a:graphic>
+          </wp:inline>
+        </w:drawing>
+      </w:r>
+    </w:p>
+    <w:p>
+      <w:pPr>
+        <w:pStyle w:val="Heading3"/>
+        <w:rPr>
+          <w:shd w:val="clear" w:color="auto" w:fill="FFFFFF"/>
+        </w:rPr>
+      </w:pPr>
+      <w:r>
+        <w:rPr>
+          <w:shd w:val="clear" w:color="auto" w:fill="FFFFFF"/>
+        </w:rPr>
+        <w:lastRenderedPageBreak/>
+        <w:t xml:space="preserve">17. </w:t>
+      </w:r>
+      <w:proofErr w:type="spellStart"/>
+      <w:r>
+        <w:rPr>
+          <w:shd w:val="clear" w:color="auto" w:fill="FFFFFF"/>
+        </w:rPr>
+        <w:t>Üye</w:t>
+      </w:r>
+      <w:proofErr w:type="spellEnd"/>
+      <w:r>
+        <w:rPr>
+          <w:shd w:val="clear" w:color="auto" w:fill="FFFFFF"/>
+        </w:rPr>
+        <w:t xml:space="preserve"> </w:t>
+      </w:r>
+      <w:proofErr w:type="spellStart"/>
+      <w:r>
+        <w:rPr>
+          <w:shd w:val="clear" w:color="auto" w:fill="FFFFFF"/>
+        </w:rPr>
+        <w:t>giriş</w:t>
+      </w:r>
+      <w:proofErr w:type="spellEnd"/>
+      <w:r>
+        <w:rPr>
+          <w:shd w:val="clear" w:color="auto" w:fill="FFFFFF"/>
+        </w:rPr>
+        <w:t>(</w:t>
+      </w:r>
+      <w:proofErr w:type="spellStart"/>
+      <w:r>
+        <w:rPr>
+          <w:shd w:val="clear" w:color="auto" w:fill="FFFFFF"/>
+        </w:rPr>
+        <w:t>LogIn</w:t>
+      </w:r>
+      <w:proofErr w:type="spellEnd"/>
+      <w:r>
+        <w:rPr>
+          <w:shd w:val="clear" w:color="auto" w:fill="FFFFFF"/>
+        </w:rPr>
+        <w:t xml:space="preserve">) </w:t>
+      </w:r>
+      <w:proofErr w:type="spellStart"/>
+      <w:r>
+        <w:rPr>
+          <w:shd w:val="clear" w:color="auto" w:fill="FFFFFF"/>
+        </w:rPr>
+        <w:t>sayfasının</w:t>
+      </w:r>
+      <w:proofErr w:type="spellEnd"/>
+      <w:r>
+        <w:rPr>
+          <w:shd w:val="clear" w:color="auto" w:fill="FFFFFF"/>
+        </w:rPr>
+        <w:t xml:space="preserve"> </w:t>
+      </w:r>
+      <w:proofErr w:type="spellStart"/>
+      <w:r>
+        <w:rPr>
+          <w:shd w:val="clear" w:color="auto" w:fill="FFFFFF"/>
+        </w:rPr>
+        <w:t>kodlanması</w:t>
+      </w:r>
+      <w:proofErr w:type="spellEnd"/>
+      <w:r>
+        <w:rPr>
+          <w:shd w:val="clear" w:color="auto" w:fill="FFFFFF"/>
+        </w:rPr>
+        <w:t>(</w:t>
+      </w:r>
+      <w:proofErr w:type="spellStart"/>
+      <w:r>
+        <w:rPr>
+          <w:shd w:val="clear" w:color="auto" w:fill="FFFFFF"/>
+        </w:rPr>
+        <w:t>BackEnd</w:t>
+      </w:r>
+      <w:proofErr w:type="spellEnd"/>
+      <w:r>
+        <w:rPr>
+          <w:shd w:val="clear" w:color="auto" w:fill="FFFFFF"/>
+        </w:rPr>
+        <w:t>)</w:t>
+      </w:r>
+    </w:p>
+    <w:p>
+      <w:r>
+        <w:rPr>
+          <w:noProof/>
+        </w:rPr>
+        <w:drawing>
+          <wp:inline distT="0" distB="0" distL="0" distR="0" wp14:anchorId="03876A43" wp14:editId="167AB682">
+            <wp:extent cx="5972810" cy="3324225"/>
+            <wp:effectExtent l="0" t="0" r="8890" b="9525"/>
+            <wp:docPr id="17" name="Picture 17"/>
+            <wp:cNvGraphicFramePr>
+              <a:graphicFrameLocks xmlns:a="http://schemas.openxmlformats.org/drawingml/2006/main" noChangeAspect="1"/>
+            </wp:cNvGraphicFramePr>
+            <a:graphic xmlns:a="http://schemas.openxmlformats.org/drawingml/2006/main">
+              <a:graphicData uri="http://schemas.openxmlformats.org/drawingml/2006/picture">
+                <pic:pic xmlns:pic="http://schemas.openxmlformats.org/drawingml/2006/picture">
+                  <pic:nvPicPr>
+                    <pic:cNvPr id="1" name=""/>
+                    <pic:cNvPicPr/>
+                  </pic:nvPicPr>
+                  <pic:blipFill>
+                    <a:blip r:embed="rId22"/>
+                    <a:stretch>
+                      <a:fillRect/>
+                    </a:stretch>
+                  </pic:blipFill>
+                  <pic:spPr>
+                    <a:xfrm>
+                      <a:off x="0" y="0"/>
+                      <a:ext cx="5972810" cy="3324225"/>
                     </a:xfrm>
                     <a:prstGeom prst="rect">
                       <a:avLst/>

</xml_diff>

<commit_message>
19. Belli sayıdaki başarısız girişlerde kullanıcı hesabı kilitleme
19. Belli sayıdaki başarısız girişlerde kullanıcı hesabı kilitleme
</commit_message>
<xml_diff>
--- a/MyNotes.docx
+++ b/MyNotes.docx
@@ -2301,6 +2301,7 @@
         <w:t xml:space="preserve"> </w:t>
       </w:r>
       <w:proofErr w:type="spellStart"/>
+      <w:proofErr w:type="gramStart"/>
       <w:r>
         <w:rPr>
           <w:shd w:val="clear" w:color="auto" w:fill="FFFFFF"/>
@@ -2315,6 +2316,7 @@
         <w:t>(</w:t>
       </w:r>
       <w:proofErr w:type="spellStart"/>
+      <w:proofErr w:type="gramEnd"/>
       <w:r>
         <w:rPr>
           <w:shd w:val="clear" w:color="auto" w:fill="FFFFFF"/>
@@ -2442,6 +2444,7 @@
         <w:t xml:space="preserve"> </w:t>
       </w:r>
       <w:proofErr w:type="spellStart"/>
+      <w:proofErr w:type="gramStart"/>
       <w:r>
         <w:rPr>
           <w:shd w:val="clear" w:color="auto" w:fill="FFFFFF"/>
@@ -2456,6 +2459,7 @@
         <w:t>(</w:t>
       </w:r>
       <w:proofErr w:type="spellStart"/>
+      <w:proofErr w:type="gramEnd"/>
       <w:r>
         <w:rPr>
           <w:shd w:val="clear" w:color="auto" w:fill="FFFFFF"/>
@@ -2554,6 +2558,245 @@
         </w:drawing>
       </w:r>
     </w:p>
+    <w:p>
+      <w:pPr>
+        <w:pStyle w:val="Heading3"/>
+        <w:rPr>
+          <w:shd w:val="clear" w:color="auto" w:fill="FFFFFF"/>
+        </w:rPr>
+      </w:pPr>
+      <w:r>
+        <w:rPr>
+          <w:shd w:val="clear" w:color="auto" w:fill="FFFFFF"/>
+        </w:rPr>
+        <w:t xml:space="preserve">18. "Beni </w:t>
+      </w:r>
+      <w:proofErr w:type="spellStart"/>
+      <w:r>
+        <w:rPr>
+          <w:shd w:val="clear" w:color="auto" w:fill="FFFFFF"/>
+        </w:rPr>
+        <w:t>Hatırla</w:t>
+      </w:r>
+      <w:proofErr w:type="spellEnd"/>
+      <w:r>
+        <w:rPr>
+          <w:shd w:val="clear" w:color="auto" w:fill="FFFFFF"/>
+        </w:rPr>
+        <w:t xml:space="preserve">" </w:t>
+      </w:r>
+      <w:proofErr w:type="spellStart"/>
+      <w:r>
+        <w:rPr>
+          <w:shd w:val="clear" w:color="auto" w:fill="FFFFFF"/>
+        </w:rPr>
+        <w:t>özelliğinin</w:t>
+      </w:r>
+      <w:proofErr w:type="spellEnd"/>
+      <w:r>
+        <w:rPr>
+          <w:shd w:val="clear" w:color="auto" w:fill="FFFFFF"/>
+        </w:rPr>
+        <w:t xml:space="preserve"> </w:t>
+      </w:r>
+      <w:proofErr w:type="spellStart"/>
+      <w:r>
+        <w:rPr>
+          <w:shd w:val="clear" w:color="auto" w:fill="FFFFFF"/>
+        </w:rPr>
+        <w:t>eklenmesi</w:t>
+      </w:r>
+      <w:proofErr w:type="spellEnd"/>
+    </w:p>
+    <w:p>
+      <w:r>
+        <w:rPr>
+          <w:noProof/>
+        </w:rPr>
+        <w:drawing>
+          <wp:inline distT="0" distB="0" distL="0" distR="0" wp14:anchorId="200B606C" wp14:editId="6F7ED571">
+            <wp:extent cx="5095875" cy="2819400"/>
+            <wp:effectExtent l="0" t="0" r="9525" b="0"/>
+            <wp:docPr id="18" name="Picture 18"/>
+            <wp:cNvGraphicFramePr>
+              <a:graphicFrameLocks xmlns:a="http://schemas.openxmlformats.org/drawingml/2006/main" noChangeAspect="1"/>
+            </wp:cNvGraphicFramePr>
+            <a:graphic xmlns:a="http://schemas.openxmlformats.org/drawingml/2006/main">
+              <a:graphicData uri="http://schemas.openxmlformats.org/drawingml/2006/picture">
+                <pic:pic xmlns:pic="http://schemas.openxmlformats.org/drawingml/2006/picture">
+                  <pic:nvPicPr>
+                    <pic:cNvPr id="1" name=""/>
+                    <pic:cNvPicPr/>
+                  </pic:nvPicPr>
+                  <pic:blipFill>
+                    <a:blip r:embed="rId23"/>
+                    <a:stretch>
+                      <a:fillRect/>
+                    </a:stretch>
+                  </pic:blipFill>
+                  <pic:spPr>
+                    <a:xfrm>
+                      <a:off x="0" y="0"/>
+                      <a:ext cx="5095875" cy="2819400"/>
+                    </a:xfrm>
+                    <a:prstGeom prst="rect">
+                      <a:avLst/>
+                    </a:prstGeom>
+                  </pic:spPr>
+                </pic:pic>
+              </a:graphicData>
+            </a:graphic>
+          </wp:inline>
+        </w:drawing>
+      </w:r>
+    </w:p>
+    <w:p>
+      <w:proofErr w:type="spellStart"/>
+      <w:r>
+        <w:t>returnUrl</w:t>
+      </w:r>
+      <w:proofErr w:type="spellEnd"/>
+    </w:p>
+    <w:p>
+      <w:pPr>
+        <w:pStyle w:val="Heading3"/>
+        <w:rPr>
+          <w:shd w:val="clear" w:color="auto" w:fill="FFFFFF"/>
+        </w:rPr>
+      </w:pPr>
+      <w:r>
+        <w:rPr>
+          <w:shd w:val="clear" w:color="auto" w:fill="FFFFFF"/>
+        </w:rPr>
+        <w:lastRenderedPageBreak/>
+        <w:t xml:space="preserve">19. Belli </w:t>
+      </w:r>
+      <w:proofErr w:type="spellStart"/>
+      <w:r>
+        <w:rPr>
+          <w:shd w:val="clear" w:color="auto" w:fill="FFFFFF"/>
+        </w:rPr>
+        <w:t>sayıdaki</w:t>
+      </w:r>
+      <w:proofErr w:type="spellEnd"/>
+      <w:r>
+        <w:rPr>
+          <w:shd w:val="clear" w:color="auto" w:fill="FFFFFF"/>
+        </w:rPr>
+        <w:t xml:space="preserve"> </w:t>
+      </w:r>
+      <w:proofErr w:type="spellStart"/>
+      <w:r>
+        <w:rPr>
+          <w:shd w:val="clear" w:color="auto" w:fill="FFFFFF"/>
+        </w:rPr>
+        <w:t>başarısız</w:t>
+      </w:r>
+      <w:proofErr w:type="spellEnd"/>
+      <w:r>
+        <w:rPr>
+          <w:shd w:val="clear" w:color="auto" w:fill="FFFFFF"/>
+        </w:rPr>
+        <w:t xml:space="preserve"> </w:t>
+      </w:r>
+      <w:proofErr w:type="spellStart"/>
+      <w:r>
+        <w:rPr>
+          <w:shd w:val="clear" w:color="auto" w:fill="FFFFFF"/>
+        </w:rPr>
+        <w:t>girişlerde</w:t>
+      </w:r>
+      <w:proofErr w:type="spellEnd"/>
+      <w:r>
+        <w:rPr>
+          <w:shd w:val="clear" w:color="auto" w:fill="FFFFFF"/>
+        </w:rPr>
+        <w:t xml:space="preserve"> </w:t>
+      </w:r>
+      <w:proofErr w:type="spellStart"/>
+      <w:r>
+        <w:rPr>
+          <w:shd w:val="clear" w:color="auto" w:fill="FFFFFF"/>
+        </w:rPr>
+        <w:t>kullanıcı</w:t>
+      </w:r>
+      <w:proofErr w:type="spellEnd"/>
+      <w:r>
+        <w:rPr>
+          <w:shd w:val="clear" w:color="auto" w:fill="FFFFFF"/>
+        </w:rPr>
+        <w:t xml:space="preserve"> </w:t>
+      </w:r>
+      <w:proofErr w:type="spellStart"/>
+      <w:r>
+        <w:rPr>
+          <w:shd w:val="clear" w:color="auto" w:fill="FFFFFF"/>
+        </w:rPr>
+        <w:t>hesabı</w:t>
+      </w:r>
+      <w:proofErr w:type="spellEnd"/>
+      <w:r>
+        <w:rPr>
+          <w:shd w:val="clear" w:color="auto" w:fill="FFFFFF"/>
+        </w:rPr>
+        <w:t xml:space="preserve"> </w:t>
+      </w:r>
+      <w:proofErr w:type="spellStart"/>
+      <w:r>
+        <w:rPr>
+          <w:shd w:val="clear" w:color="auto" w:fill="FFFFFF"/>
+        </w:rPr>
+        <w:t>kilitleme</w:t>
+      </w:r>
+      <w:proofErr w:type="spellEnd"/>
+    </w:p>
+    <w:p>
+      <w:r>
+        <w:rPr>
+          <w:noProof/>
+        </w:rPr>
+        <w:drawing>
+          <wp:inline distT="0" distB="0" distL="0" distR="0" wp14:anchorId="690D8D48" wp14:editId="354010E8">
+            <wp:extent cx="5972810" cy="3507740"/>
+            <wp:effectExtent l="0" t="0" r="8890" b="0"/>
+            <wp:docPr id="19" name="Picture 19"/>
+            <wp:cNvGraphicFramePr>
+              <a:graphicFrameLocks xmlns:a="http://schemas.openxmlformats.org/drawingml/2006/main" noChangeAspect="1"/>
+            </wp:cNvGraphicFramePr>
+            <a:graphic xmlns:a="http://schemas.openxmlformats.org/drawingml/2006/main">
+              <a:graphicData uri="http://schemas.openxmlformats.org/drawingml/2006/picture">
+                <pic:pic xmlns:pic="http://schemas.openxmlformats.org/drawingml/2006/picture">
+                  <pic:nvPicPr>
+                    <pic:cNvPr id="1" name=""/>
+                    <pic:cNvPicPr/>
+                  </pic:nvPicPr>
+                  <pic:blipFill>
+                    <a:blip r:embed="rId24"/>
+                    <a:stretch>
+                      <a:fillRect/>
+                    </a:stretch>
+                  </pic:blipFill>
+                  <pic:spPr>
+                    <a:xfrm>
+                      <a:off x="0" y="0"/>
+                      <a:ext cx="5972810" cy="3507740"/>
+                    </a:xfrm>
+                    <a:prstGeom prst="rect">
+                      <a:avLst/>
+                    </a:prstGeom>
+                  </pic:spPr>
+                </pic:pic>
+              </a:graphicData>
+            </a:graphic>
+          </wp:inline>
+        </w:drawing>
+      </w:r>
+    </w:p>
+    <w:p/>
+    <w:p/>
+    <w:p/>
+    <w:p/>
+    <w:p/>
     <w:p/>
     <w:p/>
     <w:p/>

</xml_diff>

<commit_message>
21. Üye kullanıcıya şifre yenileme e-posta'sının gönderilmesi
21. Üye kullanıcıya şifre yenileme e-posta'sının gönderilmesi
</commit_message>
<xml_diff>
--- a/MyNotes.docx
+++ b/MyNotes.docx
@@ -2792,6 +2792,311 @@
         </w:drawing>
       </w:r>
     </w:p>
+    <w:p>
+      <w:pPr>
+        <w:pStyle w:val="Heading2"/>
+        <w:rPr>
+          <w:shd w:val="clear" w:color="auto" w:fill="FFFFFF"/>
+        </w:rPr>
+      </w:pPr>
+      <w:r>
+        <w:rPr>
+          <w:shd w:val="clear" w:color="auto" w:fill="FFFFFF"/>
+        </w:rPr>
+        <w:lastRenderedPageBreak/>
+        <w:t xml:space="preserve">Section 3: </w:t>
+      </w:r>
+      <w:proofErr w:type="spellStart"/>
+      <w:r>
+        <w:rPr>
+          <w:shd w:val="clear" w:color="auto" w:fill="FFFFFF"/>
+        </w:rPr>
+        <w:t>Şifremi</w:t>
+      </w:r>
+      <w:proofErr w:type="spellEnd"/>
+      <w:r>
+        <w:rPr>
+          <w:shd w:val="clear" w:color="auto" w:fill="FFFFFF"/>
+        </w:rPr>
+        <w:t xml:space="preserve"> </w:t>
+      </w:r>
+      <w:proofErr w:type="spellStart"/>
+      <w:r>
+        <w:rPr>
+          <w:shd w:val="clear" w:color="auto" w:fill="FFFFFF"/>
+        </w:rPr>
+        <w:t>unuttum</w:t>
+      </w:r>
+      <w:proofErr w:type="spellEnd"/>
+      <w:r>
+        <w:rPr>
+          <w:shd w:val="clear" w:color="auto" w:fill="FFFFFF"/>
+        </w:rPr>
+        <w:t xml:space="preserve"> </w:t>
+      </w:r>
+      <w:proofErr w:type="spellStart"/>
+      <w:r>
+        <w:rPr>
+          <w:shd w:val="clear" w:color="auto" w:fill="FFFFFF"/>
+        </w:rPr>
+        <w:t>mekanizması</w:t>
+      </w:r>
+      <w:proofErr w:type="spellEnd"/>
+    </w:p>
+    <w:p>
+      <w:pPr>
+        <w:pStyle w:val="Heading3"/>
+      </w:pPr>
+      <w:r>
+        <w:rPr>
+          <w:shd w:val="clear" w:color="auto" w:fill="FFFFFF"/>
+        </w:rPr>
+        <w:t xml:space="preserve">20. </w:t>
+      </w:r>
+      <w:proofErr w:type="spellStart"/>
+      <w:r>
+        <w:rPr>
+          <w:shd w:val="clear" w:color="auto" w:fill="FFFFFF"/>
+        </w:rPr>
+        <w:t>Şifremi</w:t>
+      </w:r>
+      <w:proofErr w:type="spellEnd"/>
+      <w:r>
+        <w:rPr>
+          <w:shd w:val="clear" w:color="auto" w:fill="FFFFFF"/>
+        </w:rPr>
+        <w:t xml:space="preserve"> </w:t>
+      </w:r>
+      <w:proofErr w:type="spellStart"/>
+      <w:r>
+        <w:rPr>
+          <w:shd w:val="clear" w:color="auto" w:fill="FFFFFF"/>
+        </w:rPr>
+        <w:t>unuttum</w:t>
+      </w:r>
+      <w:proofErr w:type="spellEnd"/>
+      <w:r>
+        <w:rPr>
+          <w:shd w:val="clear" w:color="auto" w:fill="FFFFFF"/>
+        </w:rPr>
+        <w:t xml:space="preserve"> </w:t>
+      </w:r>
+      <w:proofErr w:type="spellStart"/>
+      <w:r>
+        <w:rPr>
+          <w:shd w:val="clear" w:color="auto" w:fill="FFFFFF"/>
+        </w:rPr>
+        <w:t>sayfasının</w:t>
+      </w:r>
+      <w:proofErr w:type="spellEnd"/>
+      <w:r>
+        <w:rPr>
+          <w:shd w:val="clear" w:color="auto" w:fill="FFFFFF"/>
+        </w:rPr>
+        <w:t xml:space="preserve"> </w:t>
+      </w:r>
+      <w:proofErr w:type="spellStart"/>
+      <w:r>
+        <w:rPr>
+          <w:shd w:val="clear" w:color="auto" w:fill="FFFFFF"/>
+        </w:rPr>
+        <w:t>tasarlanması</w:t>
+      </w:r>
+      <w:proofErr w:type="spellEnd"/>
+      <w:r>
+        <w:rPr>
+          <w:shd w:val="clear" w:color="auto" w:fill="FFFFFF"/>
+        </w:rPr>
+        <w:t>/</w:t>
+      </w:r>
+      <w:proofErr w:type="spellStart"/>
+      <w:r>
+        <w:rPr>
+          <w:shd w:val="clear" w:color="auto" w:fill="FFFFFF"/>
+        </w:rPr>
+        <w:t>kodlanması</w:t>
+      </w:r>
+      <w:proofErr w:type="spellEnd"/>
+    </w:p>
+    <w:p>
+      <w:r>
+        <w:rPr>
+          <w:noProof/>
+        </w:rPr>
+        <w:drawing>
+          <wp:inline distT="0" distB="0" distL="0" distR="0" wp14:anchorId="23F6789D" wp14:editId="417DED43">
+            <wp:extent cx="5695950" cy="4076700"/>
+            <wp:effectExtent l="0" t="0" r="0" b="0"/>
+            <wp:docPr id="20" name="Picture 20"/>
+            <wp:cNvGraphicFramePr>
+              <a:graphicFrameLocks xmlns:a="http://schemas.openxmlformats.org/drawingml/2006/main" noChangeAspect="1"/>
+            </wp:cNvGraphicFramePr>
+            <a:graphic xmlns:a="http://schemas.openxmlformats.org/drawingml/2006/main">
+              <a:graphicData uri="http://schemas.openxmlformats.org/drawingml/2006/picture">
+                <pic:pic xmlns:pic="http://schemas.openxmlformats.org/drawingml/2006/picture">
+                  <pic:nvPicPr>
+                    <pic:cNvPr id="1" name=""/>
+                    <pic:cNvPicPr/>
+                  </pic:nvPicPr>
+                  <pic:blipFill>
+                    <a:blip r:embed="rId25"/>
+                    <a:stretch>
+                      <a:fillRect/>
+                    </a:stretch>
+                  </pic:blipFill>
+                  <pic:spPr>
+                    <a:xfrm>
+                      <a:off x="0" y="0"/>
+                      <a:ext cx="5695950" cy="4076700"/>
+                    </a:xfrm>
+                    <a:prstGeom prst="rect">
+                      <a:avLst/>
+                    </a:prstGeom>
+                  </pic:spPr>
+                </pic:pic>
+              </a:graphicData>
+            </a:graphic>
+          </wp:inline>
+        </w:drawing>
+      </w:r>
+    </w:p>
+    <w:p>
+      <w:pPr>
+        <w:pStyle w:val="Heading3"/>
+        <w:rPr>
+          <w:shd w:val="clear" w:color="auto" w:fill="FFFFFF"/>
+        </w:rPr>
+      </w:pPr>
+      <w:r>
+        <w:rPr>
+          <w:shd w:val="clear" w:color="auto" w:fill="FFFFFF"/>
+        </w:rPr>
+        <w:t xml:space="preserve">21. </w:t>
+      </w:r>
+      <w:proofErr w:type="spellStart"/>
+      <w:r>
+        <w:rPr>
+          <w:shd w:val="clear" w:color="auto" w:fill="FFFFFF"/>
+        </w:rPr>
+        <w:t>Üye</w:t>
+      </w:r>
+      <w:proofErr w:type="spellEnd"/>
+      <w:r>
+        <w:rPr>
+          <w:shd w:val="clear" w:color="auto" w:fill="FFFFFF"/>
+        </w:rPr>
+        <w:t xml:space="preserve"> </w:t>
+      </w:r>
+      <w:proofErr w:type="spellStart"/>
+      <w:r>
+        <w:rPr>
+          <w:shd w:val="clear" w:color="auto" w:fill="FFFFFF"/>
+        </w:rPr>
+        <w:t>kullanıcıya</w:t>
+      </w:r>
+      <w:proofErr w:type="spellEnd"/>
+      <w:r>
+        <w:rPr>
+          <w:shd w:val="clear" w:color="auto" w:fill="FFFFFF"/>
+        </w:rPr>
+        <w:t xml:space="preserve"> </w:t>
+      </w:r>
+      <w:proofErr w:type="spellStart"/>
+      <w:r>
+        <w:rPr>
+          <w:shd w:val="clear" w:color="auto" w:fill="FFFFFF"/>
+        </w:rPr>
+        <w:t>şifre</w:t>
+      </w:r>
+      <w:proofErr w:type="spellEnd"/>
+      <w:r>
+        <w:rPr>
+          <w:shd w:val="clear" w:color="auto" w:fill="FFFFFF"/>
+        </w:rPr>
+        <w:t xml:space="preserve"> </w:t>
+      </w:r>
+      <w:proofErr w:type="spellStart"/>
+      <w:r>
+        <w:rPr>
+          <w:shd w:val="clear" w:color="auto" w:fill="FFFFFF"/>
+        </w:rPr>
+        <w:t>yenileme</w:t>
+      </w:r>
+      <w:proofErr w:type="spellEnd"/>
+      <w:r>
+        <w:rPr>
+          <w:shd w:val="clear" w:color="auto" w:fill="FFFFFF"/>
+        </w:rPr>
+        <w:t xml:space="preserve"> e-</w:t>
+      </w:r>
+      <w:proofErr w:type="spellStart"/>
+      <w:r>
+        <w:rPr>
+          <w:shd w:val="clear" w:color="auto" w:fill="FFFFFF"/>
+        </w:rPr>
+        <w:t>posta'sının</w:t>
+      </w:r>
+      <w:proofErr w:type="spellEnd"/>
+      <w:r>
+        <w:rPr>
+          <w:shd w:val="clear" w:color="auto" w:fill="FFFFFF"/>
+        </w:rPr>
+        <w:t xml:space="preserve"> </w:t>
+      </w:r>
+      <w:proofErr w:type="spellStart"/>
+      <w:r>
+        <w:rPr>
+          <w:shd w:val="clear" w:color="auto" w:fill="FFFFFF"/>
+        </w:rPr>
+        <w:t>gönderilmesi</w:t>
+      </w:r>
+      <w:proofErr w:type="spellEnd"/>
+    </w:p>
+    <w:p>
+      <w:r>
+        <w:rPr>
+          <w:noProof/>
+        </w:rPr>
+        <w:drawing>
+          <wp:inline distT="0" distB="0" distL="0" distR="0" wp14:anchorId="4FFFB90A" wp14:editId="206AA507">
+            <wp:extent cx="4972050" cy="2743200"/>
+            <wp:effectExtent l="0" t="0" r="0" b="0"/>
+            <wp:docPr id="21" name="Picture 21"/>
+            <wp:cNvGraphicFramePr>
+              <a:graphicFrameLocks xmlns:a="http://schemas.openxmlformats.org/drawingml/2006/main" noChangeAspect="1"/>
+            </wp:cNvGraphicFramePr>
+            <a:graphic xmlns:a="http://schemas.openxmlformats.org/drawingml/2006/main">
+              <a:graphicData uri="http://schemas.openxmlformats.org/drawingml/2006/picture">
+                <pic:pic xmlns:pic="http://schemas.openxmlformats.org/drawingml/2006/picture">
+                  <pic:nvPicPr>
+                    <pic:cNvPr id="1" name=""/>
+                    <pic:cNvPicPr/>
+                  </pic:nvPicPr>
+                  <pic:blipFill>
+                    <a:blip r:embed="rId26"/>
+                    <a:stretch>
+                      <a:fillRect/>
+                    </a:stretch>
+                  </pic:blipFill>
+                  <pic:spPr>
+                    <a:xfrm>
+                      <a:off x="0" y="0"/>
+                      <a:ext cx="4972050" cy="2743200"/>
+                    </a:xfrm>
+                    <a:prstGeom prst="rect">
+                      <a:avLst/>
+                    </a:prstGeom>
+                  </pic:spPr>
+                </pic:pic>
+              </a:graphicData>
+            </a:graphic>
+          </wp:inline>
+        </w:drawing>
+      </w:r>
+    </w:p>
+    <w:p/>
+    <w:p/>
+    <w:p/>
     <w:p/>
     <w:p/>
     <w:p/>

</xml_diff>